<commit_message>
edit a wrong word
edit a word  word
</commit_message>
<xml_diff>
--- a/Documents/Foodies_SRS.docx
+++ b/Documents/Foodies_SRS.docx
@@ -2332,14 +2332,7 @@
           <w:sz w:val="20"/>
           <w:szCs w:val="20"/>
         </w:rPr>
-        <w:t xml:space="preserve">:  User        </w:t>
-      </w:r>
-      <w:r>
-        <w:rPr>
-          <w:sz w:val="20"/>
-          <w:szCs w:val="20"/>
-        </w:rPr>
-        <w:t xml:space="preserve">           </w:t>
+        <w:t xml:space="preserve">:  User                   </w:t>
       </w:r>
       <w:r>
         <w:rPr>
@@ -2848,17 +2841,7 @@
           <w:szCs w:val="20"/>
           <w:u w:val="single"/>
         </w:rPr>
-        <w:t xml:space="preserve"> </w:t>
-      </w:r>
-      <w:r>
-        <w:rPr>
-          <w:b/>
-          <w:bCs/>
-          <w:sz w:val="20"/>
-          <w:szCs w:val="20"/>
-          <w:u w:val="single"/>
-        </w:rPr>
-        <w:t>Actor</w:t>
+        <w:t xml:space="preserve"> Actor</w:t>
       </w:r>
       <w:r>
         <w:rPr>
@@ -5751,7 +5734,27 @@
           <w:szCs w:val="20"/>
           <w:lang w:val="en-US"/>
         </w:rPr>
-        <w:t>nearby restaurants away from him more than 5KM the System sh</w:t>
+        <w:t>nearb</w:t>
+      </w:r>
+      <w:r>
+        <w:rPr>
+          <w:rFonts w:eastAsia="Times New Roman"/>
+          <w:color w:val="000000"/>
+          <w:sz w:val="20"/>
+          <w:szCs w:val="20"/>
+          <w:lang w:val="en-US"/>
+        </w:rPr>
+        <w:t xml:space="preserve"> </w:t>
+      </w:r>
+      <w:r>
+        <w:rPr>
+          <w:rFonts w:eastAsia="Times New Roman"/>
+          <w:color w:val="000000"/>
+          <w:sz w:val="20"/>
+          <w:szCs w:val="20"/>
+          <w:lang w:val="en-US"/>
+        </w:rPr>
+        <w:t>y restaurants away from him more than 5KM the System sh</w:t>
       </w:r>
       <w:r>
         <w:rPr>
@@ -6445,6 +6448,8 @@
         </w:rPr>
         <w:t>ID</w:t>
       </w:r>
+      <w:bookmarkStart w:id="0" w:name="_GoBack"/>
+      <w:bookmarkEnd w:id="0"/>
       <w:r>
         <w:rPr>
           <w:sz w:val="20"/>
@@ -7548,7 +7553,7 @@
           <w:szCs w:val="20"/>
           <w:lang w:val="en-US"/>
         </w:rPr>
-        <w:t>menu only from Offers &amp; Promotions Screen</w:t>
+        <w:t>menu from Offers &amp; Promotions Screen</w:t>
       </w:r>
     </w:p>
     <w:p>
@@ -8365,21 +8370,7 @@
           <w:sz w:val="20"/>
           <w:szCs w:val="20"/>
         </w:rPr>
-        <w:t xml:space="preserve">:  </w:t>
-      </w:r>
-      <w:r>
-        <w:rPr>
-          <w:sz w:val="20"/>
-          <w:szCs w:val="20"/>
-        </w:rPr>
-        <w:t>Admin</w:t>
-      </w:r>
-      <w:r>
-        <w:rPr>
-          <w:sz w:val="20"/>
-          <w:szCs w:val="20"/>
-        </w:rPr>
-        <w:t xml:space="preserve">          </w:t>
+        <w:t xml:space="preserve">:  Admin          </w:t>
       </w:r>
       <w:r>
         <w:rPr>
@@ -8725,21 +8716,7 @@
           <w:sz w:val="20"/>
           <w:szCs w:val="20"/>
         </w:rPr>
-        <w:t xml:space="preserve">:  </w:t>
-      </w:r>
-      <w:r>
-        <w:rPr>
-          <w:sz w:val="20"/>
-          <w:szCs w:val="20"/>
-        </w:rPr>
-        <w:t>Admin</w:t>
-      </w:r>
-      <w:r>
-        <w:rPr>
-          <w:sz w:val="20"/>
-          <w:szCs w:val="20"/>
-        </w:rPr>
-        <w:t xml:space="preserve">          </w:t>
+        <w:t xml:space="preserve">:  Admin          </w:t>
       </w:r>
       <w:r>
         <w:rPr>
@@ -9454,21 +9431,7 @@
           <w:sz w:val="20"/>
           <w:szCs w:val="20"/>
         </w:rPr>
-        <w:t xml:space="preserve">:  </w:t>
-      </w:r>
-      <w:r>
-        <w:rPr>
-          <w:sz w:val="20"/>
-          <w:szCs w:val="20"/>
-        </w:rPr>
-        <w:t>Admin</w:t>
-      </w:r>
-      <w:r>
-        <w:rPr>
-          <w:sz w:val="20"/>
-          <w:szCs w:val="20"/>
-        </w:rPr>
-        <w:t xml:space="preserve">          </w:t>
+        <w:t xml:space="preserve">:  Admin          </w:t>
       </w:r>
       <w:r>
         <w:rPr>
@@ -9642,21 +9605,7 @@
           <w:sz w:val="20"/>
           <w:szCs w:val="20"/>
         </w:rPr>
-        <w:t xml:space="preserve">:  </w:t>
-      </w:r>
-      <w:r>
-        <w:rPr>
-          <w:sz w:val="20"/>
-          <w:szCs w:val="20"/>
-        </w:rPr>
-        <w:t>Admin</w:t>
-      </w:r>
-      <w:r>
-        <w:rPr>
-          <w:sz w:val="20"/>
-          <w:szCs w:val="20"/>
-        </w:rPr>
-        <w:t xml:space="preserve">          </w:t>
+        <w:t xml:space="preserve">:  Admin          </w:t>
       </w:r>
       <w:r>
         <w:rPr>
@@ -9900,7 +9849,27 @@
           <w:szCs w:val="20"/>
           <w:lang w:val="en-US"/>
         </w:rPr>
-        <w:t xml:space="preserve">The Customer Set order by click on restraint he wants to order from so the system </w:t>
+        <w:t>The Customer Set order by click on rest</w:t>
+      </w:r>
+      <w:r>
+        <w:rPr>
+          <w:rFonts w:eastAsia="Times New Roman"/>
+          <w:color w:val="000000"/>
+          <w:sz w:val="20"/>
+          <w:szCs w:val="20"/>
+          <w:lang w:val="en-US"/>
+        </w:rPr>
+        <w:t>aura</w:t>
+      </w:r>
+      <w:r>
+        <w:rPr>
+          <w:rFonts w:eastAsia="Times New Roman"/>
+          <w:color w:val="000000"/>
+          <w:sz w:val="20"/>
+          <w:szCs w:val="20"/>
+          <w:lang w:val="en-US"/>
+        </w:rPr>
+        <w:t xml:space="preserve">nt he wants to order from so the system </w:t>
       </w:r>
       <w:r>
         <w:rPr>
@@ -9974,21 +9943,7 @@
           <w:sz w:val="20"/>
           <w:szCs w:val="20"/>
         </w:rPr>
-        <w:t xml:space="preserve">:  </w:t>
-      </w:r>
-      <w:r>
-        <w:rPr>
-          <w:sz w:val="20"/>
-          <w:szCs w:val="20"/>
-        </w:rPr>
-        <w:t>Admin</w:t>
-      </w:r>
-      <w:r>
-        <w:rPr>
-          <w:sz w:val="20"/>
-          <w:szCs w:val="20"/>
-        </w:rPr>
-        <w:t xml:space="preserve">          </w:t>
+        <w:t xml:space="preserve">:  Admin          </w:t>
       </w:r>
       <w:r>
         <w:rPr>
@@ -10161,8 +10116,6 @@
         </w:rPr>
         <w:t xml:space="preserve">:  User          </w:t>
       </w:r>
-      <w:bookmarkStart w:id="0" w:name="_GoBack"/>
-      <w:bookmarkEnd w:id="0"/>
       <w:r>
         <w:rPr>
           <w:sz w:val="20"/>
@@ -11772,7 +11725,7 @@
 </file>
 
 <file path=customXml/itemProps1.xml><?xml version="1.0" encoding="utf-8"?>
-<ds:datastoreItem xmlns:ds="http://schemas.openxmlformats.org/officeDocument/2006/customXml" ds:itemID="{7CFB32A4-70BD-4DF8-A1C9-F00DAAFD92C5}">
+<ds:datastoreItem xmlns:ds="http://schemas.openxmlformats.org/officeDocument/2006/customXml" ds:itemID="{56901961-6D17-4A6C-A81F-0CEDFC6CB2DF}">
   <ds:schemaRefs>
     <ds:schemaRef ds:uri="http://schemas.openxmlformats.org/officeDocument/2006/bibliography"/>
   </ds:schemaRefs>

</xml_diff>